<commit_message>
Made all images responsive and corrected error in conf social for AddThis
</commit_message>
<xml_diff>
--- a/posts for website/giving what I can becky edit.docx
+++ b/posts for website/giving what I can becky edit.docx
@@ -2745,52 +2745,75 @@
           <w:ins w:id="94" w:author="Matthew" w:date="2017-07-20T22:11:00Z"/>
         </w:rPr>
       </w:pPr>
-      <w:ins w:id="95" w:author="Matthew" w:date="2017-07-20T22:08:00Z">
+      <w:bookmarkStart w:id="95" w:name="_GoBack"/>
+      <w:ins w:id="96" w:author="Matthew" w:date="2017-07-20T22:08:00Z">
         <w:r>
           <w:t xml:space="preserve">This year I decided to make a big change in my life to try and make the world a better place to live. </w:t>
         </w:r>
       </w:ins>
-      <w:ins w:id="96" w:author="Matthew" w:date="2017-07-20T22:09:00Z">
+      <w:ins w:id="97" w:author="Matthew" w:date="2017-07-20T22:09:00Z">
         <w:r>
           <w:t>Being fortunate enough to l</w:t>
         </w:r>
       </w:ins>
-      <w:ins w:id="97" w:author="Matthew" w:date="2017-07-20T22:08:00Z">
+      <w:ins w:id="98" w:author="Matthew" w:date="2017-07-20T22:08:00Z">
         <w:r>
           <w:t>iving in one of the world</w:t>
         </w:r>
       </w:ins>
-      <w:ins w:id="98" w:author="Matthew" w:date="2017-07-20T22:09:00Z">
+      <w:ins w:id="99" w:author="Matthew" w:date="2017-07-20T22:09:00Z">
         <w:r>
           <w:t>’s wealthiest nations can make us blissfully unaware</w:t>
         </w:r>
       </w:ins>
-      <w:ins w:id="99" w:author="Matthew" w:date="2017-07-20T22:10:00Z">
+      <w:ins w:id="100" w:author="Matthew" w:date="2017-07-20T22:10:00Z">
         <w:r>
           <w:t xml:space="preserve"> of the suffering in the world. Yet we have such power to help. This is what I am trying to do.</w:t>
         </w:r>
       </w:ins>
     </w:p>
-    <w:p>
-      <w:pPr>
-        <w:rPr>
-          <w:ins w:id="100" w:author="Matthew" w:date="2017-07-20T22:11:00Z"/>
-        </w:rPr>
-      </w:pPr>
-      <w:ins w:id="101" w:author="Matthew" w:date="2017-07-20T22:11:00Z">
+    <w:bookmarkEnd w:id="95"/>
+    <w:p>
+      <w:pPr>
+        <w:rPr>
+          <w:ins w:id="101" w:author="Matthew" w:date="2017-07-20T22:11:00Z"/>
+        </w:rPr>
+      </w:pPr>
+      <w:ins w:id="102" w:author="Matthew" w:date="2017-07-20T22:11:00Z">
         <w:r>
           <w:t xml:space="preserve">I decided to make a big change in my life to try and make </w:t>
         </w:r>
         <w:r>
           <w:t>the world a better place</w:t>
         </w:r>
-        <w:bookmarkStart w:id="102" w:name="_GoBack"/>
-        <w:bookmarkEnd w:id="102"/>
         <w:r>
           <w:t>.</w:t>
         </w:r>
         <w:r>
-          <w:t xml:space="preserve"> Check out what it is in my new blog post</w:t>
+          <w:t xml:space="preserve"> </w:t>
+        </w:r>
+      </w:ins>
+      <w:ins w:id="103" w:author="Matthew" w:date="2017-07-20T22:12:00Z">
+        <w:r>
+          <w:t>N</w:t>
+        </w:r>
+      </w:ins>
+      <w:ins w:id="104" w:author="Matthew" w:date="2017-07-20T22:11:00Z">
+        <w:r>
+          <w:t>ew blog post</w:t>
+        </w:r>
+      </w:ins>
+      <w:ins w:id="105" w:author="Matthew" w:date="2017-07-20T22:12:00Z">
+        <w:r>
+          <w:t xml:space="preserve"> about it #</w:t>
+        </w:r>
+        <w:proofErr w:type="spellStart"/>
+        <w:r>
+          <w:t>effectivealtruism</w:t>
+        </w:r>
+        <w:proofErr w:type="spellEnd"/>
+        <w:r>
+          <w:t xml:space="preserve"> #charity</w:t>
         </w:r>
       </w:ins>
     </w:p>

</xml_diff>